<commit_message>
Use case docs complete: project user - project documentation generate
</commit_message>
<xml_diff>
--- a/precedent-docs/project user - project documentation generate.docx
+++ b/precedent-docs/project user - project documentation generate.docx
@@ -1,12 +1,12 @@
 
 <file path=word/document.xml><?xml version="1.0" encoding="utf-8"?>
-<w:document xmlns:wpc="http://schemas.microsoft.com/office/word/2010/wordprocessingCanvas" xmlns:mc="http://schemas.openxmlformats.org/markup-compatibility/2006" xmlns:o="urn:schemas-microsoft-com:office:office" xmlns:r="http://schemas.openxmlformats.org/officeDocument/2006/relationships" xmlns:m="http://schemas.openxmlformats.org/officeDocument/2006/math" xmlns:v="urn:schemas-microsoft-com:vml" xmlns:wp14="http://schemas.microsoft.com/office/word/2010/wordprocessingDrawing" xmlns:wp="http://schemas.openxmlformats.org/drawingml/2006/wordprocessingDrawing" xmlns:w10="urn:schemas-microsoft-com:office:word" xmlns:w="http://schemas.openxmlformats.org/wordprocessingml/2006/main" xmlns:w14="http://schemas.microsoft.com/office/word/2010/wordml" xmlns:wpg="http://schemas.microsoft.com/office/word/2010/wordprocessingGroup" xmlns:wpi="http://schemas.microsoft.com/office/word/2010/wordprocessingInk" xmlns:wne="http://schemas.microsoft.com/office/word/2006/wordml" xmlns:wps="http://schemas.microsoft.com/office/word/2010/wordprocessingShape" mc:Ignorable="w14 wp14">
+<w:document xmlns:ve="http://schemas.openxmlformats.org/markup-compatibility/2006" xmlns:o="urn:schemas-microsoft-com:office:office" xmlns:r="http://schemas.openxmlformats.org/officeDocument/2006/relationships" xmlns:m="http://schemas.openxmlformats.org/officeDocument/2006/math" xmlns:v="urn:schemas-microsoft-com:vml" xmlns:wp="http://schemas.openxmlformats.org/drawingml/2006/wordprocessingDrawing" xmlns:w10="urn:schemas-microsoft-com:office:word" xmlns:w="http://schemas.openxmlformats.org/wordprocessingml/2006/main" xmlns:wne="http://schemas.microsoft.com/office/word/2006/wordml">
   <w:body>
     <w:tbl>
       <w:tblPr>
         <w:tblStyle w:val="a3"/>
         <w:tblW w:w="0" w:type="auto"/>
-        <w:tblLook w:val="04A0" w:firstRow="1" w:lastRow="0" w:firstColumn="1" w:lastColumn="0" w:noHBand="0" w:noVBand="1"/>
+        <w:tblLook w:val="04A0"/>
       </w:tblPr>
       <w:tblGrid>
         <w:gridCol w:w="2660"/>
@@ -27,7 +27,23 @@
           <w:tcPr>
             <w:tcW w:w="6237" w:type="dxa"/>
           </w:tcPr>
-          <w:p/>
+          <w:p>
+            <w:r>
+              <w:t>Project</w:t>
+            </w:r>
+            <w:r>
+              <w:t xml:space="preserve"> </w:t>
+            </w:r>
+            <w:r>
+              <w:t>user</w:t>
+            </w:r>
+            <w:r>
+              <w:t xml:space="preserve"> </w:t>
+            </w:r>
+            <w:r>
+              <w:t>генерирует документацию по проекту</w:t>
+            </w:r>
+          </w:p>
         </w:tc>
       </w:tr>
       <w:tr>
@@ -45,7 +61,17 @@
           <w:tcPr>
             <w:tcW w:w="6237" w:type="dxa"/>
           </w:tcPr>
-          <w:p/>
+          <w:p>
+            <w:r>
+              <w:t>Project</w:t>
+            </w:r>
+            <w:r>
+              <w:t xml:space="preserve"> </w:t>
+            </w:r>
+            <w:r>
+              <w:t>user</w:t>
+            </w:r>
+          </w:p>
         </w:tc>
       </w:tr>
       <w:tr>
@@ -63,7 +89,32 @@
           <w:tcPr>
             <w:tcW w:w="6237" w:type="dxa"/>
           </w:tcPr>
-          <w:p/>
+          <w:p>
+            <w:r>
+              <w:t xml:space="preserve">Система доступна, отображено главное окно </w:t>
+            </w:r>
+            <w:r>
+              <w:rPr>
+                <w:lang w:val="en-US"/>
+              </w:rPr>
+              <w:t>GUI</w:t>
+            </w:r>
+            <w:r>
+              <w:t xml:space="preserve"> роли </w:t>
+            </w:r>
+            <w:r>
+              <w:t>Project</w:t>
+            </w:r>
+            <w:r>
+              <w:t xml:space="preserve"> </w:t>
+            </w:r>
+            <w:r>
+              <w:t>user</w:t>
+            </w:r>
+            <w:r>
+              <w:t>, в БД есть таблицы проектов</w:t>
+            </w:r>
+          </w:p>
         </w:tc>
       </w:tr>
       <w:tr>
@@ -84,6 +135,231 @@
           <w:p>
             <w:bookmarkStart w:id="0" w:name="_GoBack"/>
             <w:bookmarkEnd w:id="0"/>
+            <w:r>
+              <w:rPr>
+                <w:lang w:val="en-US"/>
+              </w:rPr>
+              <w:t>S</w:t>
+            </w:r>
+            <w:r>
+              <w:t xml:space="preserve">1. </w:t>
+            </w:r>
+            <w:r>
+              <w:t>Project</w:t>
+            </w:r>
+            <w:r>
+              <w:t xml:space="preserve"> </w:t>
+            </w:r>
+            <w:r>
+              <w:t>user</w:t>
+            </w:r>
+            <w:r>
+              <w:t xml:space="preserve"> нажимает кнопку</w:t>
+            </w:r>
+            <w:r>
+              <w:t xml:space="preserve"> «</w:t>
+            </w:r>
+            <w:r>
+              <w:t xml:space="preserve">Создать </w:t>
+            </w:r>
+            <w:r>
+              <w:t>пакет документов</w:t>
+            </w:r>
+            <w:r>
+              <w:t xml:space="preserve">» </w:t>
+            </w:r>
+            <w:r>
+              <w:t>напротив выбранного проекта из списка</w:t>
+            </w:r>
+          </w:p>
+          <w:p>
+            <w:r>
+              <w:rPr>
+                <w:lang w:val="en-US"/>
+              </w:rPr>
+              <w:t>S</w:t>
+            </w:r>
+            <w:r>
+              <w:t>1.</w:t>
+            </w:r>
+            <w:r>
+              <w:t xml:space="preserve"> Система считывает данные о конфигурации проекта</w:t>
+            </w:r>
+          </w:p>
+          <w:p>
+            <w:r>
+              <w:rPr>
+                <w:lang w:val="en-US"/>
+              </w:rPr>
+              <w:t>S</w:t>
+            </w:r>
+            <w:r>
+              <w:t>1.</w:t>
+            </w:r>
+            <w:r>
+              <w:t xml:space="preserve"> Система создает директорию </w:t>
+            </w:r>
+            <w:r>
+              <w:t>для пакета документов</w:t>
+            </w:r>
+            <w:r>
+              <w:t xml:space="preserve"> </w:t>
+            </w:r>
+            <w:r>
+              <w:t>по адресу, указанному в конфигурации</w:t>
+            </w:r>
+          </w:p>
+          <w:p>
+            <w:r>
+              <w:rPr>
+                <w:lang w:val="en-US"/>
+              </w:rPr>
+              <w:t>S</w:t>
+            </w:r>
+            <w:r>
+              <w:t xml:space="preserve">1. </w:t>
+            </w:r>
+            <w:r>
+              <w:t>Система получает от БД данные всех записей, связанных с проектом со всех необходимых таблиц</w:t>
+            </w:r>
+          </w:p>
+          <w:p>
+            <w:r>
+              <w:rPr>
+                <w:lang w:val="en-US"/>
+              </w:rPr>
+              <w:t>S</w:t>
+            </w:r>
+            <w:r>
+              <w:t xml:space="preserve">3. </w:t>
+            </w:r>
+            <w:r>
+              <w:t>Система кеширует полученные данные</w:t>
+            </w:r>
+          </w:p>
+          <w:p>
+            <w:r>
+              <w:rPr>
+                <w:lang w:val="en-US"/>
+              </w:rPr>
+              <w:t>S</w:t>
+            </w:r>
+            <w:r>
+              <w:t>1.</w:t>
+            </w:r>
+            <w:r>
+              <w:t xml:space="preserve"> Система копирует все </w:t>
+            </w:r>
+            <w:r>
+              <w:t>связанные с проектом</w:t>
+            </w:r>
+            <w:r>
+              <w:t xml:space="preserve"> внешние файлы, указанные в БД</w:t>
+            </w:r>
+            <w:r>
+              <w:t>, в директорию пакета документов</w:t>
+            </w:r>
+          </w:p>
+          <w:p>
+            <w:r>
+              <w:rPr>
+                <w:lang w:val="en-US"/>
+              </w:rPr>
+              <w:t>S</w:t>
+            </w:r>
+            <w:r>
+              <w:t>1.</w:t>
+            </w:r>
+            <w:r>
+              <w:t xml:space="preserve"> </w:t>
+            </w:r>
+            <w:r>
+              <w:t>Система копирует типовые формы документации из хранилища</w:t>
+            </w:r>
+            <w:r>
+              <w:t xml:space="preserve"> </w:t>
+            </w:r>
+            <w:r>
+              <w:t>на основании данных из БД</w:t>
+            </w:r>
+            <w:r>
+              <w:t xml:space="preserve"> в директорию пакета документов</w:t>
+            </w:r>
+          </w:p>
+          <w:p>
+            <w:r>
+              <w:rPr>
+                <w:lang w:val="en-US"/>
+              </w:rPr>
+              <w:t>S</w:t>
+            </w:r>
+            <w:r>
+              <w:t>1.</w:t>
+            </w:r>
+            <w:r>
+              <w:t xml:space="preserve"> Система </w:t>
+            </w:r>
+            <w:r>
+              <w:t xml:space="preserve">заполняет </w:t>
+            </w:r>
+            <w:r>
+              <w:t xml:space="preserve">типовые формы документации </w:t>
+            </w:r>
+            <w:r>
+              <w:t>в соответствии с конфигурацией документации и полученных данных по проекту</w:t>
+            </w:r>
+          </w:p>
+          <w:p>
+            <w:r>
+              <w:rPr>
+                <w:lang w:val="en-US"/>
+              </w:rPr>
+              <w:t>S</w:t>
+            </w:r>
+            <w:r>
+              <w:t>1.</w:t>
+            </w:r>
+            <w:r>
+              <w:t xml:space="preserve"> </w:t>
+            </w:r>
+            <w:r>
+              <w:t>Система отправляет запрос БД на обновление записи в поле "</w:t>
+            </w:r>
+            <w:r>
+              <w:rPr>
+                <w:lang w:val="en-US"/>
+              </w:rPr>
+              <w:t>package</w:t>
+            </w:r>
+            <w:r>
+              <w:t>" проекта</w:t>
+            </w:r>
+            <w:r>
+              <w:t>, заносится</w:t>
+            </w:r>
+            <w:r>
+              <w:t xml:space="preserve"> </w:t>
+            </w:r>
+            <w:r>
+              <w:t>адрес</w:t>
+            </w:r>
+            <w:r>
+              <w:t xml:space="preserve"> подготовленного пакета документов</w:t>
+            </w:r>
+          </w:p>
+          <w:p>
+            <w:r>
+              <w:rPr>
+                <w:lang w:val="en-US"/>
+              </w:rPr>
+              <w:t>S</w:t>
+            </w:r>
+            <w:r>
+              <w:t>1.</w:t>
+            </w:r>
+            <w:r>
+              <w:t xml:space="preserve"> Система выводит сообщение об успешном выполнении операции с указанием адреса, по которому можно найти документацию</w:t>
+            </w:r>
           </w:p>
         </w:tc>
       </w:tr>
@@ -102,7 +378,123 @@
           <w:tcPr>
             <w:tcW w:w="6237" w:type="dxa"/>
           </w:tcPr>
-          <w:p/>
+          <w:p>
+            <w:r>
+              <w:rPr>
+                <w:lang w:val="en-US"/>
+              </w:rPr>
+              <w:t>E</w:t>
+            </w:r>
+            <w:r>
+              <w:t>1</w:t>
+            </w:r>
+            <w:r>
+              <w:t>.</w:t>
+            </w:r>
+            <w:r>
+              <w:t>1.</w:t>
+            </w:r>
+            <w:r>
+              <w:rPr>
+                <w:lang w:val="en-US"/>
+              </w:rPr>
+              <w:t>Storage</w:t>
+            </w:r>
+            <w:r>
+              <w:t xml:space="preserve"> недоступен</w:t>
+            </w:r>
+          </w:p>
+          <w:p>
+            <w:r>
+              <w:rPr>
+                <w:lang w:val="en-US"/>
+              </w:rPr>
+              <w:t>E</w:t>
+            </w:r>
+            <w:r>
+              <w:t>1</w:t>
+            </w:r>
+            <w:r>
+              <w:t>.</w:t>
+            </w:r>
+            <w:r>
+              <w:t xml:space="preserve">2. Систем отображает сообщение о невозможности загрузить документацию из-за недоступности </w:t>
+            </w:r>
+            <w:r>
+              <w:rPr>
+                <w:lang w:val="en-US"/>
+              </w:rPr>
+              <w:t>Storage</w:t>
+            </w:r>
+          </w:p>
+          <w:p>
+            <w:r>
+              <w:rPr>
+                <w:lang w:val="en-US"/>
+              </w:rPr>
+              <w:t>E</w:t>
+            </w:r>
+            <w:r>
+              <w:t>3</w:t>
+            </w:r>
+            <w:r>
+              <w:t>.</w:t>
+            </w:r>
+            <w:r>
+              <w:t>1.База данных недоступна</w:t>
+            </w:r>
+          </w:p>
+          <w:p>
+            <w:r>
+              <w:rPr>
+                <w:lang w:val="en-US"/>
+              </w:rPr>
+              <w:t>E</w:t>
+            </w:r>
+            <w:r>
+              <w:t>3</w:t>
+            </w:r>
+            <w:r>
+              <w:t>.</w:t>
+            </w:r>
+            <w:r>
+              <w:t>2. Систем отображает сообщение о недоступности БД</w:t>
+            </w:r>
+          </w:p>
+          <w:p>
+            <w:r>
+              <w:rPr>
+                <w:lang w:val="en-US"/>
+              </w:rPr>
+              <w:t>E</w:t>
+            </w:r>
+            <w:r>
+              <w:t>4</w:t>
+            </w:r>
+            <w:r>
+              <w:t>.</w:t>
+            </w:r>
+            <w:r>
+              <w:t>1. Ошибка базы данных</w:t>
+            </w:r>
+          </w:p>
+          <w:p>
+            <w:r>
+              <w:rPr>
+                <w:lang w:val="en-US"/>
+              </w:rPr>
+              <w:t>E</w:t>
+            </w:r>
+            <w:r>
+              <w:t>4</w:t>
+            </w:r>
+            <w:r>
+              <w:t>.</w:t>
+            </w:r>
+            <w:r>
+              <w:t>2. Систем отображает сообщение об ошибке БД</w:t>
+            </w:r>
+          </w:p>
         </w:tc>
       </w:tr>
       <w:tr>
@@ -120,7 +512,11 @@
           <w:tcPr>
             <w:tcW w:w="6237" w:type="dxa"/>
           </w:tcPr>
-          <w:p/>
+          <w:p>
+            <w:r>
+              <w:t>Нет</w:t>
+            </w:r>
+          </w:p>
         </w:tc>
       </w:tr>
       <w:tr>
@@ -138,7 +534,35 @@
           <w:tcPr>
             <w:tcW w:w="6237" w:type="dxa"/>
           </w:tcPr>
-          <w:p/>
+          <w:p>
+            <w:r>
+              <w:t xml:space="preserve">Система доступна, отображено главное окно </w:t>
+            </w:r>
+            <w:r>
+              <w:rPr>
+                <w:lang w:val="en-US"/>
+              </w:rPr>
+              <w:t>GUI</w:t>
+            </w:r>
+            <w:r>
+              <w:t xml:space="preserve"> роли </w:t>
+            </w:r>
+            <w:r>
+              <w:t>Project</w:t>
+            </w:r>
+            <w:r>
+              <w:t xml:space="preserve"> </w:t>
+            </w:r>
+            <w:r>
+              <w:t>user</w:t>
+            </w:r>
+            <w:r>
+              <w:t xml:space="preserve">, </w:t>
+            </w:r>
+            <w:r>
+              <w:t>пакет документации создан по адресу, указанному в конфигурации проекта</w:t>
+            </w:r>
+          </w:p>
         </w:tc>
       </w:tr>
     </w:tbl>
@@ -154,7 +578,7 @@
 </file>
 
 <file path=word/styles.xml><?xml version="1.0" encoding="utf-8"?>
-<w:styles xmlns:mc="http://schemas.openxmlformats.org/markup-compatibility/2006" xmlns:r="http://schemas.openxmlformats.org/officeDocument/2006/relationships" xmlns:w="http://schemas.openxmlformats.org/wordprocessingml/2006/main" xmlns:w14="http://schemas.microsoft.com/office/word/2010/wordml" mc:Ignorable="w14">
+<w:styles xmlns:r="http://schemas.openxmlformats.org/officeDocument/2006/relationships" xmlns:w="http://schemas.openxmlformats.org/wordprocessingml/2006/main">
   <w:docDefaults>
     <w:rPrDefault>
       <w:rPr>
@@ -312,6 +736,7 @@
   <w:style w:type="paragraph" w:default="1" w:styleId="a">
     <w:name w:val="Normal"/>
     <w:qFormat/>
+    <w:rsid w:val="00E01719"/>
   </w:style>
   <w:style w:type="character" w:default="1" w:styleId="a0">
     <w:name w:val="Default Paragraph Font"/>
@@ -324,6 +749,7 @@
     <w:uiPriority w:val="99"/>
     <w:semiHidden/>
     <w:unhideWhenUsed/>
+    <w:qFormat/>
     <w:tblPr>
       <w:tblInd w:w="0" w:type="dxa"/>
       <w:tblCellMar>
@@ -349,6 +775,7 @@
       <w:spacing w:after="0" w:line="240" w:lineRule="auto"/>
     </w:pPr>
     <w:tblPr>
+      <w:tblInd w:w="0" w:type="dxa"/>
       <w:tblBorders>
         <w:top w:val="single" w:sz="4" w:space="0" w:color="auto"/>
         <w:left w:val="single" w:sz="4" w:space="0" w:color="auto"/>
@@ -357,6 +784,12 @@
         <w:insideH w:val="single" w:sz="4" w:space="0" w:color="auto"/>
         <w:insideV w:val="single" w:sz="4" w:space="0" w:color="auto"/>
       </w:tblBorders>
+      <w:tblCellMar>
+        <w:top w:w="0" w:type="dxa"/>
+        <w:left w:w="108" w:type="dxa"/>
+        <w:bottom w:w="0" w:type="dxa"/>
+        <w:right w:w="108" w:type="dxa"/>
+      </w:tblCellMar>
     </w:tblPr>
   </w:style>
 </w:styles>

</xml_diff>